<commit_message>
Fixed grammar in MS4 Scrum
</commit_message>
<xml_diff>
--- a/Documents/ScrumReports/ms4-scrum-report.docx
+++ b/Documents/ScrumReports/ms4-scrum-report.docx
@@ -2653,23 +2653,19 @@
               <w:cnfStyle w:val="000000000000" w:firstRow="0" w:lastRow="0" w:firstColumn="0" w:lastColumn="0" w:oddVBand="0" w:evenVBand="0" w:oddHBand="0" w:evenHBand="0" w:firstRowFirstColumn="0" w:firstRowLastColumn="0" w:lastRowFirstColumn="0" w:lastRowLastColumn="0"/>
             </w:pPr>
             <w:r>
-              <w:t xml:space="preserve">Review </w:t>
-            </w:r>
-            <w:proofErr w:type="spellStart"/>
-            <w:r>
-              <w:t>edthe</w:t>
-            </w:r>
-            <w:proofErr w:type="spellEnd"/>
-            <w:r>
-              <w:t xml:space="preserve"> purpose of white box tests and assigned each member </w:t>
-            </w:r>
-            <w:proofErr w:type="spellStart"/>
-            <w:r>
-              <w:t>whitebox</w:t>
-            </w:r>
-            <w:proofErr w:type="spellEnd"/>
-            <w:r>
-              <w:t xml:space="preserve"> test(s) to write</w:t>
+              <w:t>Reviewed</w:t>
+            </w:r>
+            <w:r>
+              <w:t xml:space="preserve"> </w:t>
+            </w:r>
+            <w:r>
+              <w:t>the purpose of white box tests and assigned each member white</w:t>
+            </w:r>
+            <w:r>
+              <w:t xml:space="preserve"> </w:t>
+            </w:r>
+            <w:r>
+              <w:t>box test(s) to write</w:t>
             </w:r>
           </w:p>
         </w:tc>
@@ -2734,7 +2730,13 @@
               <w:cnfStyle w:val="000000100000" w:firstRow="0" w:lastRow="0" w:firstColumn="0" w:lastColumn="0" w:oddVBand="0" w:evenVBand="0" w:oddHBand="1" w:evenHBand="0" w:firstRowFirstColumn="0" w:firstRowLastColumn="0" w:lastRowFirstColumn="0" w:lastRowLastColumn="0"/>
             </w:pPr>
             <w:r>
-              <w:t>Review matrix requirements again and discuss what needs to be revised</w:t>
+              <w:t>Review</w:t>
+            </w:r>
+            <w:r>
+              <w:t>ed</w:t>
+            </w:r>
+            <w:r>
+              <w:t xml:space="preserve"> matrix requirements again and discuss what needs to be revised</w:t>
             </w:r>
           </w:p>
         </w:tc>

</xml_diff>

<commit_message>
Added more to the scrum tables
</commit_message>
<xml_diff>
--- a/Documents/ScrumReports/ms4-scrum-report.docx
+++ b/Documents/ScrumReports/ms4-scrum-report.docx
@@ -86,7 +86,35 @@
               <w:rPr>
                 <w:lang w:val="es-ES"/>
               </w:rPr>
-              <w:t xml:space="preserve"> Anna Francesca Dela Cruz (Cesca)</w:t>
+              <w:t xml:space="preserve"> Anna Francesca </w:t>
+            </w:r>
+            <w:proofErr w:type="gramStart"/>
+            <w:r>
+              <w:rPr>
+                <w:lang w:val="es-ES"/>
+              </w:rPr>
+              <w:t>Dela</w:t>
+            </w:r>
+            <w:proofErr w:type="gramEnd"/>
+            <w:r>
+              <w:rPr>
+                <w:lang w:val="es-ES"/>
+              </w:rPr>
+              <w:t xml:space="preserve"> Cruz (</w:t>
+            </w:r>
+            <w:proofErr w:type="spellStart"/>
+            <w:r>
+              <w:rPr>
+                <w:lang w:val="es-ES"/>
+              </w:rPr>
+              <w:t>Cesca</w:t>
+            </w:r>
+            <w:proofErr w:type="spellEnd"/>
+            <w:r>
+              <w:rPr>
+                <w:lang w:val="es-ES"/>
+              </w:rPr>
+              <w:t>)</w:t>
             </w:r>
           </w:p>
         </w:tc>
@@ -99,7 +127,15 @@
               <w:t>4.</w:t>
             </w:r>
             <w:r>
-              <w:t xml:space="preserve"> Gulpreet Kaur</w:t>
+              <w:t xml:space="preserve"> </w:t>
+            </w:r>
+            <w:proofErr w:type="spellStart"/>
+            <w:r>
+              <w:t>Gulpreet</w:t>
+            </w:r>
+            <w:proofErr w:type="spellEnd"/>
+            <w:r>
+              <w:t xml:space="preserve"> Kaur</w:t>
             </w:r>
           </w:p>
         </w:tc>
@@ -214,8 +250,13 @@
         </w:numPr>
       </w:pPr>
       <w:r>
-        <w:t>Completed SCRUM report and reflections</w:t>
-      </w:r>
+        <w:t xml:space="preserve">Completed SCRUM report and </w:t>
+      </w:r>
+      <w:proofErr w:type="gramStart"/>
+      <w:r>
+        <w:t>reflections</w:t>
+      </w:r>
+      <w:proofErr w:type="gramEnd"/>
     </w:p>
     <w:p>
       <w:pPr>
@@ -267,7 +308,15 @@
         </w:numPr>
       </w:pPr>
       <w:r>
-        <w:t>Implemented blackbox tests (store in repo), executed (results in Jira</w:t>
+        <w:t xml:space="preserve">Implemented </w:t>
+      </w:r>
+      <w:proofErr w:type="spellStart"/>
+      <w:r>
+        <w:t>blackbox</w:t>
+      </w:r>
+      <w:proofErr w:type="spellEnd"/>
+      <w:r>
+        <w:t xml:space="preserve"> tests (store in repo), executed (results in Jira</w:t>
       </w:r>
       <w:r>
         <w:t xml:space="preserve"> and on </w:t>
@@ -287,8 +336,13 @@
           <w:numId w:val="1"/>
         </w:numPr>
       </w:pPr>
-      <w:r>
-        <w:t>whitebox tests written and stored in repository.</w:t>
+      <w:proofErr w:type="spellStart"/>
+      <w:r>
+        <w:t>whitebox</w:t>
+      </w:r>
+      <w:proofErr w:type="spellEnd"/>
+      <w:r>
+        <w:t xml:space="preserve"> tests written and stored in repository.</w:t>
       </w:r>
     </w:p>
     <w:p>
@@ -299,8 +353,13 @@
           <w:numId w:val="1"/>
         </w:numPr>
       </w:pPr>
-      <w:r>
-        <w:t>whitebox tests implemented (store in repo), executed (results in Jira</w:t>
+      <w:proofErr w:type="spellStart"/>
+      <w:r>
+        <w:t>whitebox</w:t>
+      </w:r>
+      <w:proofErr w:type="spellEnd"/>
+      <w:r>
+        <w:t xml:space="preserve"> tests implemented (store in repo), executed (results in Jira</w:t>
       </w:r>
       <w:r>
         <w:t xml:space="preserve"> and on corresponding test documents</w:t>
@@ -336,8 +395,13 @@
         </w:numPr>
       </w:pPr>
       <w:r>
-        <w:t>Completed hook for test automation</w:t>
-      </w:r>
+        <w:t xml:space="preserve">Completed hook for test </w:t>
+      </w:r>
+      <w:proofErr w:type="gramStart"/>
+      <w:r>
+        <w:t>automation</w:t>
+      </w:r>
+      <w:proofErr w:type="gramEnd"/>
     </w:p>
     <w:p>
       <w:pPr>
@@ -809,7 +873,15 @@
     </w:p>
     <w:p>
       <w:r>
-        <w:t xml:space="preserve">Here you can list all of the tasks completed in the last week along with any tasks which could not be completed </w:t>
+        <w:t xml:space="preserve">Here you can list </w:t>
+      </w:r>
+      <w:proofErr w:type="gramStart"/>
+      <w:r>
+        <w:t>all of</w:t>
+      </w:r>
+      <w:proofErr w:type="gramEnd"/>
+      <w:r>
+        <w:t xml:space="preserve"> the tasks completed in the last week along with any tasks which could not be completed </w:t>
       </w:r>
       <w:r>
         <w:t>with a reason why they could not be completed.</w:t>
@@ -945,7 +1017,20 @@
               <w:t>s</w:t>
             </w:r>
             <w:r>
-              <w:t>t documentation for getTruckByReference() and getTruckDistances2</w:t>
+              <w:t xml:space="preserve">t documentation for </w:t>
+            </w:r>
+            <w:proofErr w:type="spellStart"/>
+            <w:proofErr w:type="gramStart"/>
+            <w:r>
+              <w:t>getTruckByReference</w:t>
+            </w:r>
+            <w:proofErr w:type="spellEnd"/>
+            <w:r>
+              <w:t>(</w:t>
+            </w:r>
+            <w:proofErr w:type="gramEnd"/>
+            <w:r>
+              <w:t>) and getTruckDistances2</w:t>
             </w:r>
             <w:r>
               <w:t>()</w:t>
@@ -972,8 +1057,13 @@
               <w:t xml:space="preserve"> </w:t>
             </w:r>
             <w:r>
-              <w:t>box test documentation into xlsx file</w:t>
-            </w:r>
+              <w:t xml:space="preserve">box test documentation into xlsx </w:t>
+            </w:r>
+            <w:proofErr w:type="gramStart"/>
+            <w:r>
+              <w:t>file</w:t>
+            </w:r>
+            <w:proofErr w:type="gramEnd"/>
           </w:p>
           <w:p>
             <w:pPr>
@@ -995,8 +1085,18 @@
             <w:r>
               <w:t xml:space="preserve"> </w:t>
             </w:r>
-            <w:r>
-              <w:t>getTruckByReference() and getTruckDistances2</w:t>
+            <w:proofErr w:type="spellStart"/>
+            <w:proofErr w:type="gramStart"/>
+            <w:r>
+              <w:t>getTruckByReference</w:t>
+            </w:r>
+            <w:proofErr w:type="spellEnd"/>
+            <w:r>
+              <w:t>(</w:t>
+            </w:r>
+            <w:proofErr w:type="gramEnd"/>
+            <w:r>
+              <w:t>) and getTruckDistances2</w:t>
             </w:r>
             <w:r>
               <w:t>()</w:t>
@@ -1014,6 +1114,21 @@
               <w:t>Reflection Q-4</w:t>
             </w:r>
           </w:p>
+          <w:p>
+            <w:pPr>
+              <w:pStyle w:val="ListParagraph"/>
+              <w:numPr>
+                <w:ilvl w:val="0"/>
+                <w:numId w:val="1"/>
+              </w:numPr>
+            </w:pPr>
+            <w:r>
+              <w:t xml:space="preserve">Revised the </w:t>
+            </w:r>
+            <w:r>
+              <w:t>Function-Requirements-Traceability Matrix</w:t>
+            </w:r>
+          </w:p>
         </w:tc>
         <w:tc>
           <w:tcPr>
@@ -1031,10 +1146,38 @@
           <w:tcPr>
             <w:tcW w:w="2155" w:type="dxa"/>
           </w:tcPr>
+          <w:p>
+            <w:r>
+              <w:t>2</w:t>
+            </w:r>
+          </w:p>
+        </w:tc>
+        <w:tc>
+          <w:tcPr>
+            <w:tcW w:w="4078" w:type="dxa"/>
+          </w:tcPr>
           <w:p/>
         </w:tc>
         <w:tc>
           <w:tcPr>
+            <w:tcW w:w="3117" w:type="dxa"/>
+          </w:tcPr>
+          <w:p/>
+        </w:tc>
+      </w:tr>
+      <w:tr>
+        <w:tc>
+          <w:tcPr>
+            <w:tcW w:w="2155" w:type="dxa"/>
+          </w:tcPr>
+          <w:p>
+            <w:r>
+              <w:t>3</w:t>
+            </w:r>
+          </w:p>
+        </w:tc>
+        <w:tc>
+          <w:tcPr>
             <w:tcW w:w="4078" w:type="dxa"/>
           </w:tcPr>
           <w:p/>
@@ -1051,33 +1194,103 @@
           <w:tcPr>
             <w:tcW w:w="2155" w:type="dxa"/>
           </w:tcPr>
-          <w:p/>
+          <w:p>
+            <w:r>
+              <w:t>4</w:t>
+            </w:r>
+          </w:p>
         </w:tc>
         <w:tc>
           <w:tcPr>
             <w:tcW w:w="4078" w:type="dxa"/>
           </w:tcPr>
-          <w:p/>
-        </w:tc>
-        <w:tc>
-          <w:tcPr>
-            <w:tcW w:w="3117" w:type="dxa"/>
-          </w:tcPr>
-          <w:p/>
-        </w:tc>
-      </w:tr>
-      <w:tr>
-        <w:tc>
-          <w:tcPr>
-            <w:tcW w:w="2155" w:type="dxa"/>
-          </w:tcPr>
-          <w:p/>
-        </w:tc>
-        <w:tc>
-          <w:tcPr>
-            <w:tcW w:w="4078" w:type="dxa"/>
-          </w:tcPr>
-          <w:p/>
+          <w:p>
+            <w:pPr>
+              <w:pStyle w:val="ListParagraph"/>
+              <w:numPr>
+                <w:ilvl w:val="0"/>
+                <w:numId w:val="4"/>
+              </w:numPr>
+            </w:pPr>
+            <w:r>
+              <w:t xml:space="preserve">Completed </w:t>
+            </w:r>
+            <w:r>
+              <w:t>white box</w:t>
+            </w:r>
+            <w:r>
+              <w:t xml:space="preserve"> te</w:t>
+            </w:r>
+            <w:r>
+              <w:t>s</w:t>
+            </w:r>
+            <w:r>
+              <w:t xml:space="preserve">t documentation for </w:t>
+            </w:r>
+            <w:proofErr w:type="gramStart"/>
+            <w:r>
+              <w:t>validate</w:t>
+            </w:r>
+            <w:r>
+              <w:t>(</w:t>
+            </w:r>
+            <w:proofErr w:type="gramEnd"/>
+            <w:r>
+              <w:t>)</w:t>
+            </w:r>
+          </w:p>
+          <w:p>
+            <w:pPr>
+              <w:pStyle w:val="ListParagraph"/>
+              <w:numPr>
+                <w:ilvl w:val="0"/>
+                <w:numId w:val="4"/>
+              </w:numPr>
+            </w:pPr>
+            <w:r>
+              <w:t xml:space="preserve">Combined black box and white box test documentation into xlsx </w:t>
+            </w:r>
+            <w:proofErr w:type="gramStart"/>
+            <w:r>
+              <w:t>file</w:t>
+            </w:r>
+            <w:proofErr w:type="gramEnd"/>
+          </w:p>
+          <w:p>
+            <w:pPr>
+              <w:pStyle w:val="ListParagraph"/>
+              <w:numPr>
+                <w:ilvl w:val="0"/>
+                <w:numId w:val="4"/>
+              </w:numPr>
+            </w:pPr>
+            <w:r>
+              <w:t>Wrote white box test</w:t>
+            </w:r>
+            <w:r>
+              <w:t xml:space="preserve"> code for </w:t>
+            </w:r>
+            <w:proofErr w:type="gramStart"/>
+            <w:r>
+              <w:t>validate(</w:t>
+            </w:r>
+            <w:proofErr w:type="gramEnd"/>
+            <w:r>
+              <w:t>)</w:t>
+            </w:r>
+          </w:p>
+          <w:p>
+            <w:pPr>
+              <w:pStyle w:val="ListParagraph"/>
+              <w:numPr>
+                <w:ilvl w:val="0"/>
+                <w:numId w:val="4"/>
+              </w:numPr>
+            </w:pPr>
+            <w:r>
+              <w:t>Reflection Q-2 and 3</w:t>
+            </w:r>
+          </w:p>
         </w:tc>
         <w:tc>
           <w:tcPr>
@@ -1549,6 +1762,7 @@
                 <w:sz w:val="28"/>
                 <w:szCs w:val="28"/>
               </w:rPr>
+              <w:lastRenderedPageBreak/>
               <w:t>Solution or work-around</w:t>
             </w:r>
           </w:p>
@@ -1700,7 +1914,6 @@
           </w:tcPr>
           <w:p>
             <w:r>
-              <w:lastRenderedPageBreak/>
               <w:t>Documentation</w:t>
             </w:r>
           </w:p>
@@ -2150,7 +2363,7 @@
           </w:tcPr>
           <w:p>
             <w:r>
-              <w:t>Function-Test Matrix</w:t>
+              <w:t>Function-Requirements-Traceability Matrix</w:t>
             </w:r>
           </w:p>
         </w:tc>
@@ -2293,6 +2506,7 @@
           <w:sz w:val="28"/>
           <w:szCs w:val="28"/>
         </w:rPr>
+        <w:lastRenderedPageBreak/>
         <w:t xml:space="preserve">Tasks </w:t>
       </w:r>
       <w:r>
@@ -2393,7 +2607,6 @@
                 <w:sz w:val="28"/>
                 <w:szCs w:val="28"/>
               </w:rPr>
-              <w:lastRenderedPageBreak/>
               <w:t>Member</w:t>
             </w:r>
           </w:p>
@@ -2729,7 +2942,7 @@
               <w:cnfStyle w:val="000000000000" w:firstRow="0" w:lastRow="0" w:firstColumn="0" w:lastColumn="0" w:oddVBand="0" w:evenVBand="0" w:oddHBand="0" w:evenHBand="0" w:firstRowFirstColumn="0" w:firstRowLastColumn="0" w:lastRowFirstColumn="0" w:lastRowLastColumn="0"/>
             </w:pPr>
             <w:r>
-              <w:t xml:space="preserve">Understand what current bugs in functions need to be addressed </w:t>
+              <w:t xml:space="preserve">Understand what bugs in functions need to be addressed </w:t>
             </w:r>
           </w:p>
         </w:tc>
@@ -3307,6 +3520,7 @@
                 <w:sz w:val="28"/>
                 <w:szCs w:val="28"/>
               </w:rPr>
+              <w:lastRenderedPageBreak/>
               <w:t>Outcome</w:t>
             </w:r>
           </w:p>
@@ -3350,6 +3564,13 @@
                 <w:bCs w:val="0"/>
               </w:rPr>
             </w:pPr>
+            <w:r>
+              <w:rPr>
+                <w:b w:val="0"/>
+                <w:bCs w:val="0"/>
+              </w:rPr>
+              <w:t>Awareness of bugs in program</w:t>
+            </w:r>
           </w:p>
         </w:tc>
         <w:tc>
@@ -3364,6 +3585,24 @@
                 <w:bCs/>
               </w:rPr>
             </w:pPr>
+            <w:r>
+              <w:t>Having a shared understanding of</w:t>
+            </w:r>
+            <w:r>
+              <w:t xml:space="preserve"> what bugs </w:t>
+            </w:r>
+            <w:r>
+              <w:t>are present in the program</w:t>
+            </w:r>
+            <w:r>
+              <w:t xml:space="preserve"> </w:t>
+            </w:r>
+            <w:r>
+              <w:t>will help us determine the appropriate steps to address them</w:t>
+            </w:r>
+            <w:r>
+              <w:t xml:space="preserve"> and aid in prioritization of our resources in the future</w:t>
+            </w:r>
           </w:p>
         </w:tc>
       </w:tr>
@@ -3380,6 +3619,20 @@
                 <w:bCs w:val="0"/>
               </w:rPr>
             </w:pPr>
+            <w:r>
+              <w:rPr>
+                <w:b w:val="0"/>
+                <w:bCs w:val="0"/>
+              </w:rPr>
+              <w:t>Division of white box test</w:t>
+            </w:r>
+            <w:r>
+              <w:rPr>
+                <w:b w:val="0"/>
+                <w:bCs w:val="0"/>
+              </w:rPr>
+              <w:t xml:space="preserve"> tasks</w:t>
+            </w:r>
           </w:p>
         </w:tc>
         <w:tc>
@@ -3389,11 +3642,27 @@
           <w:p>
             <w:pPr>
               <w:cnfStyle w:val="000000000000" w:firstRow="0" w:lastRow="0" w:firstColumn="0" w:lastColumn="0" w:oddVBand="0" w:evenVBand="0" w:oddHBand="0" w:evenHBand="0" w:firstRowFirstColumn="0" w:firstRowLastColumn="0" w:lastRowFirstColumn="0" w:lastRowLastColumn="0"/>
-              <w:rPr>
-                <w:b/>
-                <w:bCs/>
-              </w:rPr>
-            </w:pPr>
+            </w:pPr>
+            <w:r>
+              <w:t>Divi</w:t>
+            </w:r>
+            <w:r>
+              <w:t>di</w:t>
+            </w:r>
+            <w:r>
+              <w:t>ng</w:t>
+            </w:r>
+            <w:r>
+              <w:t xml:space="preserve"> the white box tests that need to be written, </w:t>
+            </w:r>
+            <w:proofErr w:type="gramStart"/>
+            <w:r>
+              <w:t>documented</w:t>
+            </w:r>
+            <w:proofErr w:type="gramEnd"/>
+            <w:r>
+              <w:t xml:space="preserve"> and implemented ensures that our team will deliver all of the requirements for this week’s milestone and maintain our project deadlines</w:t>
+            </w:r>
           </w:p>
         </w:tc>
       </w:tr>
@@ -3422,10 +3691,6 @@
           <w:p>
             <w:pPr>
               <w:cnfStyle w:val="000000100000" w:firstRow="0" w:lastRow="0" w:firstColumn="0" w:lastColumn="0" w:oddVBand="0" w:evenVBand="0" w:oddHBand="1" w:evenHBand="0" w:firstRowFirstColumn="0" w:firstRowLastColumn="0" w:lastRowFirstColumn="0" w:lastRowLastColumn="0"/>
-              <w:rPr>
-                <w:b/>
-                <w:bCs/>
-              </w:rPr>
             </w:pPr>
           </w:p>
         </w:tc>
@@ -3452,10 +3717,6 @@
           <w:p>
             <w:pPr>
               <w:cnfStyle w:val="000000000000" w:firstRow="0" w:lastRow="0" w:firstColumn="0" w:lastColumn="0" w:oddVBand="0" w:evenVBand="0" w:oddHBand="0" w:evenHBand="0" w:firstRowFirstColumn="0" w:firstRowLastColumn="0" w:lastRowFirstColumn="0" w:lastRowLastColumn="0"/>
-              <w:rPr>
-                <w:b/>
-                <w:bCs/>
-              </w:rPr>
             </w:pPr>
           </w:p>
         </w:tc>
@@ -3687,6 +3948,20 @@
                 <w:bCs w:val="0"/>
               </w:rPr>
             </w:pPr>
+            <w:r>
+              <w:rPr>
+                <w:b w:val="0"/>
+                <w:bCs w:val="0"/>
+              </w:rPr>
+              <w:t xml:space="preserve">Communication of </w:t>
+            </w:r>
+            <w:r>
+              <w:rPr>
+                <w:b w:val="0"/>
+                <w:bCs w:val="0"/>
+              </w:rPr>
+              <w:t>bugs and software quality</w:t>
+            </w:r>
           </w:p>
         </w:tc>
         <w:tc>
@@ -3695,12 +3970,18 @@
           </w:tcPr>
           <w:p>
             <w:pPr>
+              <w:tabs>
+                <w:tab w:val="left" w:pos="4274"/>
+              </w:tabs>
+              <w:jc w:val="both"/>
               <w:cnfStyle w:val="000000100000" w:firstRow="0" w:lastRow="0" w:firstColumn="0" w:lastColumn="0" w:oddVBand="0" w:evenVBand="0" w:oddHBand="1" w:evenHBand="0" w:firstRowFirstColumn="0" w:firstRowLastColumn="0" w:lastRowFirstColumn="0" w:lastRowLastColumn="0"/>
-              <w:rPr>
-                <w:b/>
-                <w:bCs/>
-              </w:rPr>
-            </w:pPr>
+            </w:pPr>
+            <w:r>
+              <w:t>After</w:t>
+            </w:r>
+            <w:r>
+              <w:t xml:space="preserve"> discussing the black box test results, all members understood what bugs needed to be addressed in the future.</w:t>
+            </w:r>
           </w:p>
         </w:tc>
       </w:tr>
@@ -3717,6 +3998,13 @@
                 <w:bCs w:val="0"/>
               </w:rPr>
             </w:pPr>
+            <w:r>
+              <w:rPr>
+                <w:b w:val="0"/>
+                <w:bCs w:val="0"/>
+              </w:rPr>
+              <w:t>Development and Documentation contribution</w:t>
+            </w:r>
           </w:p>
         </w:tc>
         <w:tc>
@@ -3726,11 +4014,25 @@
           <w:p>
             <w:pPr>
               <w:cnfStyle w:val="000000000000" w:firstRow="0" w:lastRow="0" w:firstColumn="0" w:lastColumn="0" w:oddVBand="0" w:evenVBand="0" w:oddHBand="0" w:evenHBand="0" w:firstRowFirstColumn="0" w:firstRowLastColumn="0" w:lastRowFirstColumn="0" w:lastRowLastColumn="0"/>
-              <w:rPr>
-                <w:b/>
-                <w:bCs/>
-              </w:rPr>
-            </w:pPr>
+            </w:pPr>
+            <w:r>
+              <w:t xml:space="preserve">Members </w:t>
+            </w:r>
+            <w:r>
+              <w:t>were assigned</w:t>
+            </w:r>
+            <w:r>
+              <w:t xml:space="preserve"> responsibility for completing </w:t>
+            </w:r>
+            <w:r>
+              <w:t xml:space="preserve">white box </w:t>
+            </w:r>
+            <w:r>
+              <w:t>test</w:t>
+            </w:r>
+            <w:r>
+              <w:t xml:space="preserve"> development and documentation.</w:t>
+            </w:r>
           </w:p>
         </w:tc>
       </w:tr>
@@ -3750,6 +4052,13 @@
                 <w:bCs w:val="0"/>
               </w:rPr>
             </w:pPr>
+            <w:r>
+              <w:rPr>
+                <w:b w:val="0"/>
+                <w:bCs w:val="0"/>
+              </w:rPr>
+              <w:t>Function-Requirements-Traceability Matrix</w:t>
+            </w:r>
           </w:p>
         </w:tc>
         <w:tc>
@@ -3759,11 +4068,37 @@
           <w:p>
             <w:pPr>
               <w:cnfStyle w:val="000000100000" w:firstRow="0" w:lastRow="0" w:firstColumn="0" w:lastColumn="0" w:oddVBand="0" w:evenVBand="0" w:oddHBand="1" w:evenHBand="0" w:firstRowFirstColumn="0" w:firstRowLastColumn="0" w:lastRowFirstColumn="0" w:lastRowLastColumn="0"/>
-              <w:rPr>
-                <w:b/>
-                <w:bCs/>
-              </w:rPr>
-            </w:pPr>
+            </w:pPr>
+            <w:r>
+              <w:t xml:space="preserve">A member </w:t>
+            </w:r>
+            <w:r>
+              <w:t>discussed</w:t>
+            </w:r>
+            <w:r>
+              <w:t xml:space="preserve"> </w:t>
+            </w:r>
+            <w:r>
+              <w:t xml:space="preserve">the matrix </w:t>
+            </w:r>
+            <w:r>
+              <w:t xml:space="preserve">with the instructor. </w:t>
+            </w:r>
+            <w:r>
+              <w:t>After</w:t>
+            </w:r>
+            <w:r>
+              <w:t xml:space="preserve"> shar</w:t>
+            </w:r>
+            <w:r>
+              <w:t>ing</w:t>
+            </w:r>
+            <w:r>
+              <w:t xml:space="preserve"> his findings in the meeting, the team had a better understanding of the requirements and purpose of the matrix</w:t>
+            </w:r>
+            <w:r>
+              <w:t>.</w:t>
+            </w:r>
           </w:p>
         </w:tc>
       </w:tr>
@@ -3788,11 +4123,8 @@
           </w:tcPr>
           <w:p>
             <w:pPr>
+              <w:jc w:val="both"/>
               <w:cnfStyle w:val="000000000000" w:firstRow="0" w:lastRow="0" w:firstColumn="0" w:lastColumn="0" w:oddVBand="0" w:evenVBand="0" w:oddHBand="0" w:evenHBand="0" w:firstRowFirstColumn="0" w:firstRowLastColumn="0" w:lastRowFirstColumn="0" w:lastRowLastColumn="0"/>
-              <w:rPr>
-                <w:b/>
-                <w:bCs/>
-              </w:rPr>
             </w:pPr>
           </w:p>
         </w:tc>
@@ -3821,11 +4153,8 @@
           </w:tcPr>
           <w:p>
             <w:pPr>
+              <w:jc w:val="both"/>
               <w:cnfStyle w:val="000000100000" w:firstRow="0" w:lastRow="0" w:firstColumn="0" w:lastColumn="0" w:oddVBand="0" w:evenVBand="0" w:oddHBand="1" w:evenHBand="0" w:firstRowFirstColumn="0" w:firstRowLastColumn="0" w:lastRowFirstColumn="0" w:lastRowLastColumn="0"/>
-              <w:rPr>
-                <w:b/>
-                <w:bCs/>
-              </w:rPr>
             </w:pPr>
           </w:p>
         </w:tc>
@@ -3851,11 +4180,8 @@
           </w:tcPr>
           <w:p>
             <w:pPr>
+              <w:jc w:val="both"/>
               <w:cnfStyle w:val="000000000000" w:firstRow="0" w:lastRow="0" w:firstColumn="0" w:lastColumn="0" w:oddVBand="0" w:evenVBand="0" w:oddHBand="0" w:evenHBand="0" w:firstRowFirstColumn="0" w:firstRowLastColumn="0" w:lastRowFirstColumn="0" w:lastRowLastColumn="0"/>
-              <w:rPr>
-                <w:b/>
-                <w:bCs/>
-              </w:rPr>
             </w:pPr>
           </w:p>
         </w:tc>
@@ -3884,11 +4210,8 @@
           </w:tcPr>
           <w:p>
             <w:pPr>
+              <w:jc w:val="both"/>
               <w:cnfStyle w:val="000000100000" w:firstRow="0" w:lastRow="0" w:firstColumn="0" w:lastColumn="0" w:oddVBand="0" w:evenVBand="0" w:oddHBand="1" w:evenHBand="0" w:firstRowFirstColumn="0" w:firstRowLastColumn="0" w:lastRowFirstColumn="0" w:lastRowLastColumn="0"/>
-              <w:rPr>
-                <w:b/>
-                <w:bCs/>
-              </w:rPr>
             </w:pPr>
           </w:p>
         </w:tc>
@@ -4291,7 +4614,23 @@
         <w:t xml:space="preserve">After you </w:t>
       </w:r>
       <w:r>
-        <w:t xml:space="preserve">run your blackbox and whitebox tests you are asked to </w:t>
+        <w:t xml:space="preserve">run your </w:t>
+      </w:r>
+      <w:proofErr w:type="spellStart"/>
+      <w:r>
+        <w:t>blackbox</w:t>
+      </w:r>
+      <w:proofErr w:type="spellEnd"/>
+      <w:r>
+        <w:t xml:space="preserve"> and </w:t>
+      </w:r>
+      <w:proofErr w:type="spellStart"/>
+      <w:r>
+        <w:t>whitebox</w:t>
+      </w:r>
+      <w:proofErr w:type="spellEnd"/>
+      <w:r>
+        <w:t xml:space="preserve"> tests you are asked to </w:t>
       </w:r>
       <w:r>
         <w:t>record the results in both the original test document as well as in Jira</w:t>
@@ -4333,14 +4672,18 @@
         <w:t xml:space="preserve">describe how the tests were conducted, including details such as the environment of the tests, a description of the test data, the expected results, as well as the result </w:t>
       </w:r>
       <w:r>
-        <w:t xml:space="preserve">of the test which include if any bugs were found. By providing this information, anyone working on the project is able to gather if there were any issues with a specific </w:t>
-      </w:r>
-      <w:r>
-        <w:t xml:space="preserve">scope of the project, and under what conditions the issue is occurring. By accurately </w:t>
-      </w:r>
-      <w:r>
-        <w:lastRenderedPageBreak/>
-        <w:t xml:space="preserve">identifying the problem, the bug or issue can be fixed more efficiently. </w:t>
+        <w:t xml:space="preserve">of the test which include if any bugs were found. By providing this information, anyone working on the project </w:t>
+      </w:r>
+      <w:proofErr w:type="gramStart"/>
+      <w:r>
+        <w:t>is able to</w:t>
+      </w:r>
+      <w:proofErr w:type="gramEnd"/>
+      <w:r>
+        <w:t xml:space="preserve"> gather if there were any issues with a specific </w:t>
+      </w:r>
+      <w:r>
+        <w:t xml:space="preserve">scope of the project, and under what conditions the issue is occurring. By accurately identifying the problem, the bug or issue can be fixed more efficiently. </w:t>
       </w:r>
       <w:r>
         <w:br/>
@@ -4412,7 +4755,15 @@
         <w:t xml:space="preserve">Why did we wait until the fourth milestone to </w:t>
       </w:r>
       <w:r>
-        <w:t>write the whitebox tests?</w:t>
+        <w:t xml:space="preserve">write the </w:t>
+      </w:r>
+      <w:proofErr w:type="spellStart"/>
+      <w:r>
+        <w:t>whitebox</w:t>
+      </w:r>
+      <w:proofErr w:type="spellEnd"/>
+      <w:r>
+        <w:t xml:space="preserve"> tests?</w:t>
       </w:r>
       <w:r>
         <w:br/>
@@ -4421,7 +4772,39 @@
         <w:br/>
       </w:r>
       <w:r>
-        <w:t>The team have had insufficient whitebox testing resources or initially prioritised blackbox testing to guarantee key operation. The decision to delay whitebox testing until the fourth milestone may be influenced by time limitations, iterative development, and code completion</w:t>
+        <w:t xml:space="preserve">The team have had insufficient </w:t>
+      </w:r>
+      <w:proofErr w:type="spellStart"/>
+      <w:r>
+        <w:t>whitebox</w:t>
+      </w:r>
+      <w:proofErr w:type="spellEnd"/>
+      <w:r>
+        <w:t xml:space="preserve"> testing resources or initially </w:t>
+      </w:r>
+      <w:proofErr w:type="spellStart"/>
+      <w:r>
+        <w:t>prioritised</w:t>
+      </w:r>
+      <w:proofErr w:type="spellEnd"/>
+      <w:r>
+        <w:t xml:space="preserve"> </w:t>
+      </w:r>
+      <w:proofErr w:type="spellStart"/>
+      <w:r>
+        <w:t>blackbox</w:t>
+      </w:r>
+      <w:proofErr w:type="spellEnd"/>
+      <w:r>
+        <w:t xml:space="preserve"> testing to guarantee key operation. The decision to delay </w:t>
+      </w:r>
+      <w:proofErr w:type="spellStart"/>
+      <w:r>
+        <w:t>whitebox</w:t>
+      </w:r>
+      <w:proofErr w:type="spellEnd"/>
+      <w:r>
+        <w:t xml:space="preserve"> testing until the fourth milestone may be influenced by time limitations, iterative development, and code completion</w:t>
       </w:r>
       <w:r>
         <w:t>.</w:t>
@@ -4432,28 +4815,29 @@
         <w:pStyle w:val="ListParagraph"/>
       </w:pPr>
       <w:r>
-        <w:t>The decision to postpone writing the whitebox tests until the fourth milestone may have been driven by prioritisation, resource limitations, time constraints, the iterative development process, and the reliance on code completion. Different strategies for choosing when to concentrate on various forms of testing may be used depending on the particulars of each project and its development objectives.</w:t>
+        <w:t xml:space="preserve">The decision to postpone writing the </w:t>
+      </w:r>
+      <w:proofErr w:type="spellStart"/>
+      <w:r>
+        <w:t>whitebox</w:t>
+      </w:r>
+      <w:proofErr w:type="spellEnd"/>
+      <w:r>
+        <w:t xml:space="preserve"> tests until the fourth milestone may have been driven by </w:t>
+      </w:r>
+      <w:proofErr w:type="spellStart"/>
+      <w:r>
+        <w:t>prioritisation</w:t>
+      </w:r>
+      <w:proofErr w:type="spellEnd"/>
+      <w:r>
+        <w:t>, resource limitations, time constraints, the iterative development process, and the reliance on code completion. Different strategies for choosing when to concentrate on various forms of testing may be used depending on the particulars of each project and its development objectives.</w:t>
       </w:r>
     </w:p>
     <w:p>
       <w:pPr>
         <w:pStyle w:val="ListParagraph"/>
       </w:pPr>
-      <w:r>
-        <w:br/>
-      </w:r>
-      <w:r>
-        <w:br/>
-      </w:r>
-      <w:r>
-        <w:br/>
-      </w:r>
-      <w:r>
-        <w:br/>
-      </w:r>
-      <w:r>
-        <w:br/>
-      </w:r>
       <w:r>
         <w:br/>
       </w:r>
@@ -4467,10 +4851,42 @@
         </w:numPr>
       </w:pPr>
       <w:r>
-        <w:t xml:space="preserve">For a given function did you produce more blackbox or whitebox tests? </w:t>
-      </w:r>
-      <w:r>
-        <w:t>Explain why your answer (more blackbox or more whitebox) happens for most functions.</w:t>
+        <w:t xml:space="preserve">For a given function did you produce more </w:t>
+      </w:r>
+      <w:proofErr w:type="spellStart"/>
+      <w:r>
+        <w:t>blackbox</w:t>
+      </w:r>
+      <w:proofErr w:type="spellEnd"/>
+      <w:r>
+        <w:t xml:space="preserve"> or </w:t>
+      </w:r>
+      <w:proofErr w:type="spellStart"/>
+      <w:r>
+        <w:t>whitebox</w:t>
+      </w:r>
+      <w:proofErr w:type="spellEnd"/>
+      <w:r>
+        <w:t xml:space="preserve"> tests? </w:t>
+      </w:r>
+      <w:r>
+        <w:t xml:space="preserve">Explain why your answer (more </w:t>
+      </w:r>
+      <w:proofErr w:type="spellStart"/>
+      <w:r>
+        <w:t>blackbox</w:t>
+      </w:r>
+      <w:proofErr w:type="spellEnd"/>
+      <w:r>
+        <w:t xml:space="preserve"> or more </w:t>
+      </w:r>
+      <w:proofErr w:type="spellStart"/>
+      <w:r>
+        <w:t>whitebox</w:t>
+      </w:r>
+      <w:proofErr w:type="spellEnd"/>
+      <w:r>
+        <w:t>) happens for most functions.</w:t>
       </w:r>
       <w:r>
         <w:br/>
@@ -4479,7 +4895,47 @@
         <w:br/>
       </w:r>
       <w:r>
-        <w:t>For a given function, I believe there should be more blackbox tests than whitebox tests since blackbox testing concentrates on user needs, is simpler to implement, and offers excellent test coverage. Whitebox testing can be time-consuming, needs in-depth knowledge, and may require additional maintenance due to coding changes. Depending on the complexity and project objectives, blackbox and whitebox testing must be balanced.</w:t>
+        <w:t xml:space="preserve">For a given function, I believe there should be more </w:t>
+      </w:r>
+      <w:proofErr w:type="spellStart"/>
+      <w:r>
+        <w:t>blackbox</w:t>
+      </w:r>
+      <w:proofErr w:type="spellEnd"/>
+      <w:r>
+        <w:t xml:space="preserve"> tests than </w:t>
+      </w:r>
+      <w:proofErr w:type="spellStart"/>
+      <w:r>
+        <w:t>whitebox</w:t>
+      </w:r>
+      <w:proofErr w:type="spellEnd"/>
+      <w:r>
+        <w:t xml:space="preserve"> tests since </w:t>
+      </w:r>
+      <w:proofErr w:type="spellStart"/>
+      <w:r>
+        <w:t>blackbox</w:t>
+      </w:r>
+      <w:proofErr w:type="spellEnd"/>
+      <w:r>
+        <w:t xml:space="preserve"> testing concentrates on user needs, is simpler to implement, and offers excellent test coverage. Whitebox testing can be time-consuming, needs in-depth knowledge, and may require additional maintenance due to coding changes. Depending on the complexity and project objectives, </w:t>
+      </w:r>
+      <w:proofErr w:type="spellStart"/>
+      <w:r>
+        <w:t>blackbox</w:t>
+      </w:r>
+      <w:proofErr w:type="spellEnd"/>
+      <w:r>
+        <w:t xml:space="preserve"> and </w:t>
+      </w:r>
+      <w:proofErr w:type="spellStart"/>
+      <w:r>
+        <w:t>whitebox</w:t>
+      </w:r>
+      <w:proofErr w:type="spellEnd"/>
+      <w:r>
+        <w:t xml:space="preserve"> testing must be balanced.</w:t>
       </w:r>
     </w:p>
     <w:p>
@@ -4490,20 +4946,68 @@
         <w:t xml:space="preserve"> In most cases, we</w:t>
       </w:r>
       <w:r>
-        <w:t xml:space="preserve"> give blackbox testing priority to make sure the feature operates appropriately from the perspective of the user and serves the intended goal. The use of whitebox testing may not be as common as blackbox testing for the full function, but it is frequently used to solve specific complexity issues, key functions, or speed optimisation. Depending on project needs, team expertise, and the makeup of the functions being tested, the ratio of blackbox to whitebox tests may change.</w:t>
-      </w:r>
-      <w:r>
-        <w:br/>
-      </w:r>
-      <w:r>
-        <w:br/>
-      </w:r>
-      <w:r>
-        <w:br/>
-      </w:r>
-      <w:r>
-        <w:br/>
-      </w:r>
+        <w:t xml:space="preserve"> give </w:t>
+      </w:r>
+      <w:proofErr w:type="spellStart"/>
+      <w:r>
+        <w:t>blackbox</w:t>
+      </w:r>
+      <w:proofErr w:type="spellEnd"/>
+      <w:r>
+        <w:t xml:space="preserve"> testing priority to make sure the feature operates appropriately from the perspective of the user and serves the intended goal. The use of </w:t>
+      </w:r>
+      <w:proofErr w:type="spellStart"/>
+      <w:r>
+        <w:t>whitebox</w:t>
+      </w:r>
+      <w:proofErr w:type="spellEnd"/>
+      <w:r>
+        <w:t xml:space="preserve"> testing may </w:t>
+      </w:r>
+      <w:r>
+        <w:lastRenderedPageBreak/>
+        <w:t xml:space="preserve">not be as common as </w:t>
+      </w:r>
+      <w:proofErr w:type="spellStart"/>
+      <w:r>
+        <w:t>blackbox</w:t>
+      </w:r>
+      <w:proofErr w:type="spellEnd"/>
+      <w:r>
+        <w:t xml:space="preserve"> testing for the full function, but it is frequently used to solve specific complexity issues, key functions, or speed </w:t>
+      </w:r>
+      <w:proofErr w:type="spellStart"/>
+      <w:r>
+        <w:t>optimisation</w:t>
+      </w:r>
+      <w:proofErr w:type="spellEnd"/>
+      <w:r>
+        <w:t xml:space="preserve">. Depending on project needs, team expertise, and the makeup of the functions being tested, the ratio of </w:t>
+      </w:r>
+      <w:proofErr w:type="spellStart"/>
+      <w:r>
+        <w:t>blackbox</w:t>
+      </w:r>
+      <w:proofErr w:type="spellEnd"/>
+      <w:r>
+        <w:t xml:space="preserve"> to </w:t>
+      </w:r>
+      <w:proofErr w:type="spellStart"/>
+      <w:r>
+        <w:t>whitebox</w:t>
+      </w:r>
+      <w:proofErr w:type="spellEnd"/>
+      <w:r>
+        <w:t xml:space="preserve"> tests may change.</w:t>
+      </w:r>
+      <w:r>
+        <w:t xml:space="preserve"> </w:t>
+      </w:r>
+    </w:p>
+    <w:p>
+      <w:pPr>
+        <w:pStyle w:val="ListParagraph"/>
+      </w:pPr>
       <w:r>
         <w:br/>
       </w:r>
@@ -4517,7 +5021,6 @@
         </w:numPr>
       </w:pPr>
       <w:r>
-        <w:lastRenderedPageBreak/>
         <w:t xml:space="preserve">Explain the purpose of the automation hook for GIT and </w:t>
       </w:r>
       <w:r>
@@ -4750,95 +5253,9 @@
     </w:lvl>
   </w:abstractNum>
   <w:abstractNum w:abstractNumId="1" w15:restartNumberingAfterBreak="0">
-    <w:nsid w:val="5A1E6DA4"/>
+    <w:nsid w:val="21625E4A"/>
     <w:multiLevelType w:val="hybridMultilevel"/>
-    <w:tmpl w:val="F6281FAC"/>
-    <w:lvl w:ilvl="0" w:tplc="0409000F">
-      <w:start w:val="1"/>
-      <w:numFmt w:val="decimal"/>
-      <w:lvlText w:val="%1."/>
-      <w:lvlJc w:val="left"/>
-      <w:pPr>
-        <w:ind w:left="720" w:hanging="360"/>
-      </w:pPr>
-    </w:lvl>
-    <w:lvl w:ilvl="1" w:tplc="04090019" w:tentative="1">
-      <w:start w:val="1"/>
-      <w:numFmt w:val="lowerLetter"/>
-      <w:lvlText w:val="%2."/>
-      <w:lvlJc w:val="left"/>
-      <w:pPr>
-        <w:ind w:left="1440" w:hanging="360"/>
-      </w:pPr>
-    </w:lvl>
-    <w:lvl w:ilvl="2" w:tplc="0409001B" w:tentative="1">
-      <w:start w:val="1"/>
-      <w:numFmt w:val="lowerRoman"/>
-      <w:lvlText w:val="%3."/>
-      <w:lvlJc w:val="right"/>
-      <w:pPr>
-        <w:ind w:left="2160" w:hanging="180"/>
-      </w:pPr>
-    </w:lvl>
-    <w:lvl w:ilvl="3" w:tplc="0409000F" w:tentative="1">
-      <w:start w:val="1"/>
-      <w:numFmt w:val="decimal"/>
-      <w:lvlText w:val="%4."/>
-      <w:lvlJc w:val="left"/>
-      <w:pPr>
-        <w:ind w:left="2880" w:hanging="360"/>
-      </w:pPr>
-    </w:lvl>
-    <w:lvl w:ilvl="4" w:tplc="04090019" w:tentative="1">
-      <w:start w:val="1"/>
-      <w:numFmt w:val="lowerLetter"/>
-      <w:lvlText w:val="%5."/>
-      <w:lvlJc w:val="left"/>
-      <w:pPr>
-        <w:ind w:left="3600" w:hanging="360"/>
-      </w:pPr>
-    </w:lvl>
-    <w:lvl w:ilvl="5" w:tplc="0409001B" w:tentative="1">
-      <w:start w:val="1"/>
-      <w:numFmt w:val="lowerRoman"/>
-      <w:lvlText w:val="%6."/>
-      <w:lvlJc w:val="right"/>
-      <w:pPr>
-        <w:ind w:left="4320" w:hanging="180"/>
-      </w:pPr>
-    </w:lvl>
-    <w:lvl w:ilvl="6" w:tplc="0409000F" w:tentative="1">
-      <w:start w:val="1"/>
-      <w:numFmt w:val="decimal"/>
-      <w:lvlText w:val="%7."/>
-      <w:lvlJc w:val="left"/>
-      <w:pPr>
-        <w:ind w:left="5040" w:hanging="360"/>
-      </w:pPr>
-    </w:lvl>
-    <w:lvl w:ilvl="7" w:tplc="04090019" w:tentative="1">
-      <w:start w:val="1"/>
-      <w:numFmt w:val="lowerLetter"/>
-      <w:lvlText w:val="%8."/>
-      <w:lvlJc w:val="left"/>
-      <w:pPr>
-        <w:ind w:left="5760" w:hanging="360"/>
-      </w:pPr>
-    </w:lvl>
-    <w:lvl w:ilvl="8" w:tplc="0409001B" w:tentative="1">
-      <w:start w:val="1"/>
-      <w:numFmt w:val="lowerRoman"/>
-      <w:lvlText w:val="%9."/>
-      <w:lvlJc w:val="right"/>
-      <w:pPr>
-        <w:ind w:left="6480" w:hanging="180"/>
-      </w:pPr>
-    </w:lvl>
-  </w:abstractNum>
-  <w:abstractNum w:abstractNumId="2" w15:restartNumberingAfterBreak="0">
-    <w:nsid w:val="60EA4D27"/>
-    <w:multiLevelType w:val="hybridMultilevel"/>
-    <w:tmpl w:val="50A2C094"/>
+    <w:tmpl w:val="35D46926"/>
     <w:lvl w:ilvl="0" w:tplc="04090001">
       <w:start w:val="1"/>
       <w:numFmt w:val="bullet"/>
@@ -4948,13 +5365,215 @@
       </w:rPr>
     </w:lvl>
   </w:abstractNum>
+  <w:abstractNum w:abstractNumId="2" w15:restartNumberingAfterBreak="0">
+    <w:nsid w:val="5A1E6DA4"/>
+    <w:multiLevelType w:val="hybridMultilevel"/>
+    <w:tmpl w:val="F6281FAC"/>
+    <w:lvl w:ilvl="0" w:tplc="0409000F">
+      <w:start w:val="1"/>
+      <w:numFmt w:val="decimal"/>
+      <w:lvlText w:val="%1."/>
+      <w:lvlJc w:val="left"/>
+      <w:pPr>
+        <w:ind w:left="720" w:hanging="360"/>
+      </w:pPr>
+    </w:lvl>
+    <w:lvl w:ilvl="1" w:tplc="04090019" w:tentative="1">
+      <w:start w:val="1"/>
+      <w:numFmt w:val="lowerLetter"/>
+      <w:lvlText w:val="%2."/>
+      <w:lvlJc w:val="left"/>
+      <w:pPr>
+        <w:ind w:left="1440" w:hanging="360"/>
+      </w:pPr>
+    </w:lvl>
+    <w:lvl w:ilvl="2" w:tplc="0409001B" w:tentative="1">
+      <w:start w:val="1"/>
+      <w:numFmt w:val="lowerRoman"/>
+      <w:lvlText w:val="%3."/>
+      <w:lvlJc w:val="right"/>
+      <w:pPr>
+        <w:ind w:left="2160" w:hanging="180"/>
+      </w:pPr>
+    </w:lvl>
+    <w:lvl w:ilvl="3" w:tplc="0409000F" w:tentative="1">
+      <w:start w:val="1"/>
+      <w:numFmt w:val="decimal"/>
+      <w:lvlText w:val="%4."/>
+      <w:lvlJc w:val="left"/>
+      <w:pPr>
+        <w:ind w:left="2880" w:hanging="360"/>
+      </w:pPr>
+    </w:lvl>
+    <w:lvl w:ilvl="4" w:tplc="04090019" w:tentative="1">
+      <w:start w:val="1"/>
+      <w:numFmt w:val="lowerLetter"/>
+      <w:lvlText w:val="%5."/>
+      <w:lvlJc w:val="left"/>
+      <w:pPr>
+        <w:ind w:left="3600" w:hanging="360"/>
+      </w:pPr>
+    </w:lvl>
+    <w:lvl w:ilvl="5" w:tplc="0409001B" w:tentative="1">
+      <w:start w:val="1"/>
+      <w:numFmt w:val="lowerRoman"/>
+      <w:lvlText w:val="%6."/>
+      <w:lvlJc w:val="right"/>
+      <w:pPr>
+        <w:ind w:left="4320" w:hanging="180"/>
+      </w:pPr>
+    </w:lvl>
+    <w:lvl w:ilvl="6" w:tplc="0409000F" w:tentative="1">
+      <w:start w:val="1"/>
+      <w:numFmt w:val="decimal"/>
+      <w:lvlText w:val="%7."/>
+      <w:lvlJc w:val="left"/>
+      <w:pPr>
+        <w:ind w:left="5040" w:hanging="360"/>
+      </w:pPr>
+    </w:lvl>
+    <w:lvl w:ilvl="7" w:tplc="04090019" w:tentative="1">
+      <w:start w:val="1"/>
+      <w:numFmt w:val="lowerLetter"/>
+      <w:lvlText w:val="%8."/>
+      <w:lvlJc w:val="left"/>
+      <w:pPr>
+        <w:ind w:left="5760" w:hanging="360"/>
+      </w:pPr>
+    </w:lvl>
+    <w:lvl w:ilvl="8" w:tplc="0409001B" w:tentative="1">
+      <w:start w:val="1"/>
+      <w:numFmt w:val="lowerRoman"/>
+      <w:lvlText w:val="%9."/>
+      <w:lvlJc w:val="right"/>
+      <w:pPr>
+        <w:ind w:left="6480" w:hanging="180"/>
+      </w:pPr>
+    </w:lvl>
+  </w:abstractNum>
+  <w:abstractNum w:abstractNumId="3" w15:restartNumberingAfterBreak="0">
+    <w:nsid w:val="60EA4D27"/>
+    <w:multiLevelType w:val="hybridMultilevel"/>
+    <w:tmpl w:val="50A2C094"/>
+    <w:lvl w:ilvl="0" w:tplc="04090001">
+      <w:start w:val="1"/>
+      <w:numFmt w:val="bullet"/>
+      <w:lvlText w:val=""/>
+      <w:lvlJc w:val="left"/>
+      <w:pPr>
+        <w:ind w:left="720" w:hanging="360"/>
+      </w:pPr>
+      <w:rPr>
+        <w:rFonts w:ascii="Symbol" w:hAnsi="Symbol" w:hint="default"/>
+      </w:rPr>
+    </w:lvl>
+    <w:lvl w:ilvl="1" w:tplc="04090003" w:tentative="1">
+      <w:start w:val="1"/>
+      <w:numFmt w:val="bullet"/>
+      <w:lvlText w:val="o"/>
+      <w:lvlJc w:val="left"/>
+      <w:pPr>
+        <w:ind w:left="1440" w:hanging="360"/>
+      </w:pPr>
+      <w:rPr>
+        <w:rFonts w:ascii="Courier New" w:hAnsi="Courier New" w:cs="Courier New" w:hint="default"/>
+      </w:rPr>
+    </w:lvl>
+    <w:lvl w:ilvl="2" w:tplc="04090005" w:tentative="1">
+      <w:start w:val="1"/>
+      <w:numFmt w:val="bullet"/>
+      <w:lvlText w:val=""/>
+      <w:lvlJc w:val="left"/>
+      <w:pPr>
+        <w:ind w:left="2160" w:hanging="360"/>
+      </w:pPr>
+      <w:rPr>
+        <w:rFonts w:ascii="Wingdings" w:hAnsi="Wingdings" w:hint="default"/>
+      </w:rPr>
+    </w:lvl>
+    <w:lvl w:ilvl="3" w:tplc="04090001" w:tentative="1">
+      <w:start w:val="1"/>
+      <w:numFmt w:val="bullet"/>
+      <w:lvlText w:val=""/>
+      <w:lvlJc w:val="left"/>
+      <w:pPr>
+        <w:ind w:left="2880" w:hanging="360"/>
+      </w:pPr>
+      <w:rPr>
+        <w:rFonts w:ascii="Symbol" w:hAnsi="Symbol" w:hint="default"/>
+      </w:rPr>
+    </w:lvl>
+    <w:lvl w:ilvl="4" w:tplc="04090003" w:tentative="1">
+      <w:start w:val="1"/>
+      <w:numFmt w:val="bullet"/>
+      <w:lvlText w:val="o"/>
+      <w:lvlJc w:val="left"/>
+      <w:pPr>
+        <w:ind w:left="3600" w:hanging="360"/>
+      </w:pPr>
+      <w:rPr>
+        <w:rFonts w:ascii="Courier New" w:hAnsi="Courier New" w:cs="Courier New" w:hint="default"/>
+      </w:rPr>
+    </w:lvl>
+    <w:lvl w:ilvl="5" w:tplc="04090005" w:tentative="1">
+      <w:start w:val="1"/>
+      <w:numFmt w:val="bullet"/>
+      <w:lvlText w:val=""/>
+      <w:lvlJc w:val="left"/>
+      <w:pPr>
+        <w:ind w:left="4320" w:hanging="360"/>
+      </w:pPr>
+      <w:rPr>
+        <w:rFonts w:ascii="Wingdings" w:hAnsi="Wingdings" w:hint="default"/>
+      </w:rPr>
+    </w:lvl>
+    <w:lvl w:ilvl="6" w:tplc="04090001" w:tentative="1">
+      <w:start w:val="1"/>
+      <w:numFmt w:val="bullet"/>
+      <w:lvlText w:val=""/>
+      <w:lvlJc w:val="left"/>
+      <w:pPr>
+        <w:ind w:left="5040" w:hanging="360"/>
+      </w:pPr>
+      <w:rPr>
+        <w:rFonts w:ascii="Symbol" w:hAnsi="Symbol" w:hint="default"/>
+      </w:rPr>
+    </w:lvl>
+    <w:lvl w:ilvl="7" w:tplc="04090003" w:tentative="1">
+      <w:start w:val="1"/>
+      <w:numFmt w:val="bullet"/>
+      <w:lvlText w:val="o"/>
+      <w:lvlJc w:val="left"/>
+      <w:pPr>
+        <w:ind w:left="5760" w:hanging="360"/>
+      </w:pPr>
+      <w:rPr>
+        <w:rFonts w:ascii="Courier New" w:hAnsi="Courier New" w:cs="Courier New" w:hint="default"/>
+      </w:rPr>
+    </w:lvl>
+    <w:lvl w:ilvl="8" w:tplc="04090005" w:tentative="1">
+      <w:start w:val="1"/>
+      <w:numFmt w:val="bullet"/>
+      <w:lvlText w:val=""/>
+      <w:lvlJc w:val="left"/>
+      <w:pPr>
+        <w:ind w:left="6480" w:hanging="360"/>
+      </w:pPr>
+      <w:rPr>
+        <w:rFonts w:ascii="Wingdings" w:hAnsi="Wingdings" w:hint="default"/>
+      </w:rPr>
+    </w:lvl>
+  </w:abstractNum>
   <w:num w:numId="1" w16cid:durableId="673075732">
     <w:abstractNumId w:val="0"/>
   </w:num>
   <w:num w:numId="2" w16cid:durableId="1014957485">
+    <w:abstractNumId w:val="3"/>
+  </w:num>
+  <w:num w:numId="3" w16cid:durableId="262349774">
     <w:abstractNumId w:val="2"/>
   </w:num>
-  <w:num w:numId="3" w16cid:durableId="262349774">
+  <w:num w:numId="4" w16cid:durableId="1187057611">
     <w:abstractNumId w:val="1"/>
   </w:num>
 </w:numbering>
@@ -5406,7 +6025,6 @@
   <w:style w:type="character" w:default="1" w:styleId="DefaultParagraphFont">
     <w:name w:val="Default Paragraph Font"/>
     <w:uiPriority w:val="1"/>
-    <w:semiHidden/>
     <w:unhideWhenUsed/>
   </w:style>
   <w:style w:type="table" w:default="1" w:styleId="TableNormal">

</xml_diff>